<commit_message>
CV and Resume update
</commit_message>
<xml_diff>
--- a/src/images/Resume_CV/exp_1_5yr/ujjwal_Pandey_Resume.docx
+++ b/src/images/Resume_CV/exp_1_5yr/ujjwal_Pandey_Resume.docx
@@ -162,50 +162,13 @@
             </w:r>
             <w:r>
               <w:rPr>
-                <w:sz w:val="36"/>
-                <w:szCs w:val="18"/>
-              </w:rPr>
-              <w:t xml:space="preserve"> </w:t>
-            </w:r>
-            <w:r>
-              <w:rPr>
                 <w:i/>
                 <w:iCs/>
                 <w:color w:val="C1BFBF"/>
                 <w:sz w:val="24"/>
                 <w:szCs w:val="12"/>
               </w:rPr>
-              <w:t>(personal</w:t>
-            </w:r>
-            <w:r>
-              <w:rPr>
-                <w:i/>
-                <w:iCs/>
-                <w:color w:val="C1BFBF"/>
-                <w:sz w:val="24"/>
-                <w:szCs w:val="12"/>
-              </w:rPr>
               <w:t xml:space="preserve"> </w:t>
-            </w:r>
-            <w:r>
-              <w:rPr>
-                <w:i/>
-                <w:iCs/>
-                <w:color w:val="C1BFBF"/>
-                <w:sz w:val="24"/>
-                <w:szCs w:val="12"/>
-              </w:rPr>
-              <w:t>3</w:t>
-            </w:r>
-            <w:r>
-              <w:rPr>
-                <w:i/>
-                <w:iCs/>
-                <w:color w:val="C1BFBF"/>
-                <w:sz w:val="24"/>
-                <w:szCs w:val="12"/>
-              </w:rPr>
-              <w:t>)</w:t>
             </w:r>
           </w:p>
         </w:tc>
@@ -865,131 +828,108 @@
                 <w:sz w:val="22"/>
                 <w:szCs w:val="14"/>
               </w:rPr>
-              <w:t>GNIIT and BCA graduate</w:t>
+              <w:t>GNIIT</w:t>
+            </w:r>
+            <w:r>
+              <w:rPr>
+                <w:sz w:val="18"/>
+                <w:szCs w:val="10"/>
+              </w:rPr>
+              <w:t xml:space="preserve"> (9.0 CGPA)</w:t>
+            </w:r>
+            <w:r>
+              <w:rPr>
+                <w:sz w:val="18"/>
+                <w:szCs w:val="10"/>
+              </w:rPr>
+              <w:t xml:space="preserve"> </w:t>
             </w:r>
             <w:r>
               <w:rPr>
                 <w:sz w:val="22"/>
                 <w:szCs w:val="14"/>
               </w:rPr>
-              <w:t xml:space="preserve">, </w:t>
+              <w:t>and BCA</w:t>
             </w:r>
             <w:r>
               <w:rPr>
                 <w:sz w:val="22"/>
                 <w:szCs w:val="14"/>
               </w:rPr>
-              <w:t xml:space="preserve">excellence in Web Development skills including Front-end, Back-end, and </w:t>
+              <w:t xml:space="preserve"> </w:t>
+            </w:r>
+            <w:r>
+              <w:rPr>
+                <w:sz w:val="18"/>
+                <w:szCs w:val="10"/>
+              </w:rPr>
+              <w:t>(</w:t>
+            </w:r>
+            <w:r>
+              <w:rPr>
+                <w:sz w:val="18"/>
+                <w:szCs w:val="10"/>
+              </w:rPr>
+              <w:t>6.5 CGPA</w:t>
+            </w:r>
+            <w:r>
+              <w:rPr>
+                <w:sz w:val="18"/>
+                <w:szCs w:val="10"/>
+              </w:rPr>
+              <w:t>)</w:t>
             </w:r>
             <w:r>
               <w:rPr>
                 <w:sz w:val="22"/>
                 <w:szCs w:val="14"/>
               </w:rPr>
-              <w:t>learning</w:t>
+              <w:t xml:space="preserve"> graduate</w:t>
             </w:r>
             <w:r>
               <w:rPr>
                 <w:sz w:val="22"/>
                 <w:szCs w:val="14"/>
               </w:rPr>
-              <w:t>.</w:t>
-            </w:r>
+              <w:t xml:space="preserve">, </w:t>
+            </w:r>
+            <w:proofErr w:type="gramStart"/>
             <w:r>
               <w:rPr>
                 <w:sz w:val="22"/>
                 <w:szCs w:val="14"/>
               </w:rPr>
-              <w:t xml:space="preserve"> </w:t>
-            </w:r>
+              <w:t>Best</w:t>
+            </w:r>
+            <w:proofErr w:type="gramEnd"/>
             <w:r>
               <w:rPr>
                 <w:sz w:val="22"/>
                 <w:szCs w:val="14"/>
               </w:rPr>
-              <w:t>H</w:t>
+              <w:t xml:space="preserve"> in class</w:t>
             </w:r>
             <w:r>
               <w:rPr>
                 <w:sz w:val="22"/>
                 <w:szCs w:val="14"/>
               </w:rPr>
-              <w:t xml:space="preserve">aving </w:t>
-            </w:r>
-            <w:r>
-              <w:rPr>
-                <w:b/>
-                <w:bCs/>
-                <w:i w:val="0"/>
-                <w:iCs/>
+              <w:t xml:space="preserve"> in Web Development skills including Front-end, Back-end,</w:t>
+            </w:r>
+            <w:r>
+              <w:rPr>
                 <w:sz w:val="22"/>
                 <w:szCs w:val="14"/>
               </w:rPr>
-              <w:t>9</w:t>
-            </w:r>
-            <w:r>
-              <w:rPr>
-                <w:b/>
-                <w:bCs/>
-                <w:i w:val="0"/>
-                <w:iCs/>
+              <w:t xml:space="preserve"> Server-side</w:t>
+            </w:r>
+            <w:r>
+              <w:rPr>
                 <w:sz w:val="22"/>
                 <w:szCs w:val="14"/>
               </w:rPr>
-              <w:t>.0</w:t>
-            </w:r>
-            <w:r>
-              <w:rPr>
-                <w:sz w:val="22"/>
-                <w:szCs w:val="14"/>
-              </w:rPr>
-              <w:t xml:space="preserve"> CGPA </w:t>
-            </w:r>
-            <w:r>
-              <w:rPr>
-                <w:sz w:val="22"/>
-                <w:szCs w:val="14"/>
-              </w:rPr>
-              <w:t xml:space="preserve">in </w:t>
-            </w:r>
-            <w:r>
-              <w:rPr>
-                <w:sz w:val="22"/>
-                <w:szCs w:val="14"/>
-              </w:rPr>
-              <w:t>GNIIT and 6.5 CGPA</w:t>
-            </w:r>
-            <w:r>
-              <w:rPr>
-                <w:sz w:val="22"/>
-                <w:szCs w:val="14"/>
-              </w:rPr>
-              <w:t xml:space="preserve"> in </w:t>
-            </w:r>
-            <w:r>
-              <w:rPr>
-                <w:sz w:val="22"/>
-                <w:szCs w:val="14"/>
-              </w:rPr>
-              <w:t>BCA</w:t>
-            </w:r>
-            <w:r>
-              <w:rPr>
-                <w:sz w:val="22"/>
-                <w:szCs w:val="14"/>
-              </w:rPr>
-              <w:t>.</w:t>
-            </w:r>
-          </w:p>
-          <w:p>
-            <w:pPr>
-              <w:pStyle w:val="Introduction"/>
-              <w:spacing w:after="0"/>
-              <w:rPr>
-                <w:sz w:val="22"/>
-                <w:szCs w:val="14"/>
-              </w:rPr>
-            </w:pPr>
+              <w:t>, willing to learn more and become better</w:t>
+            </w:r>
           </w:p>
           <w:p>
             <w:pPr>
@@ -1434,6 +1374,17 @@
           <w:p>
             <w:pPr>
               <w:pStyle w:val="Heading1"/>
+              <w:tabs>
+                <w:tab w:val="right" w:pos="3865"/>
+              </w:tabs>
+            </w:pPr>
+          </w:p>
+          <w:p>
+            <w:pPr>
+              <w:pStyle w:val="Heading1"/>
+              <w:pBdr>
+                <w:bottom w:val="single" w:sz="6" w:space="1" w:color="auto"/>
+              </w:pBdr>
               <w:tabs>
                 <w:tab w:val="right" w:pos="3865"/>
               </w:tabs>
@@ -2762,6 +2713,9 @@
               <w:p>
                 <w:pPr>
                   <w:pStyle w:val="Heading1"/>
+                  <w:pBdr>
+                    <w:bottom w:val="double" w:sz="6" w:space="1" w:color="auto"/>
+                  </w:pBdr>
                 </w:pPr>
                 <w:r>
                   <w:t>Education</w:t>
@@ -3187,8 +3141,25 @@
               <w:t xml:space="preserve">Team leader </w:t>
             </w:r>
             <w:r>
-              <w:t>and provided great results</w:t>
-            </w:r>
+              <w:t xml:space="preserve">for project </w:t>
+            </w:r>
+            <w:r>
+              <w:t xml:space="preserve">and </w:t>
+            </w:r>
+            <w:r>
+              <w:t xml:space="preserve">provided </w:t>
+            </w:r>
+            <w:r>
+              <w:t>bug free product on Salesforce and HTML5 JS</w:t>
+            </w:r>
+            <w:r>
+              <w:t xml:space="preserve"> </w:t>
+            </w:r>
+            <w:proofErr w:type="spellStart"/>
+            <w:r>
+              <w:t>css</w:t>
+            </w:r>
+            <w:proofErr w:type="spellEnd"/>
             <w:r>
               <w:t>,</w:t>
             </w:r>
@@ -3198,7 +3169,19 @@
               <w:pStyle w:val="ListBullet"/>
             </w:pPr>
             <w:r>
-              <w:t>Server-side and Client-side performance Enhanced,</w:t>
+              <w:t>Enhanced</w:t>
+            </w:r>
+            <w:r>
+              <w:t xml:space="preserve"> </w:t>
+            </w:r>
+            <w:r>
+              <w:t>Server-side and Client-side performance</w:t>
+            </w:r>
+            <w:r>
+              <w:t xml:space="preserve"> APIs and Client-side code</w:t>
+            </w:r>
+            <w:r>
+              <w:t>,</w:t>
             </w:r>
           </w:p>
           <w:p>
@@ -3206,7 +3189,22 @@
               <w:pStyle w:val="ListBullet"/>
             </w:pPr>
             <w:r>
-              <w:t>Took care and developed perfect Client-side code for new and available products,</w:t>
+              <w:t xml:space="preserve">Changed </w:t>
+            </w:r>
+            <w:r>
+              <w:t xml:space="preserve">Client-side code </w:t>
+            </w:r>
+            <w:r>
+              <w:t xml:space="preserve">to connect them with </w:t>
+            </w:r>
+            <w:r>
+              <w:t>companies’</w:t>
+            </w:r>
+            <w:r>
+              <w:t xml:space="preserve"> other </w:t>
+            </w:r>
+            <w:r>
+              <w:t>products,</w:t>
             </w:r>
           </w:p>
           <w:p>
@@ -3214,7 +3212,16 @@
               <w:pStyle w:val="ListBullet"/>
             </w:pPr>
             <w:r>
-              <w:t>Convinced, and helped the company in decisions for the betterment of the product,</w:t>
+              <w:t>Advised,</w:t>
+            </w:r>
+            <w:r>
+              <w:t xml:space="preserve"> </w:t>
+            </w:r>
+            <w:r>
+              <w:t>c</w:t>
+            </w:r>
+            <w:r>
+              <w:t>onvinced, and helped the company for the betterment of the product,</w:t>
             </w:r>
           </w:p>
           <w:p>
@@ -3589,8 +3596,13 @@
                     <w:t>&gt;</w:t>
                   </w:r>
                   <w:r>
-                    <w:t xml:space="preserve"> MongoDB, MySQL, etc</w:t>
+                    <w:t xml:space="preserve"> MongoDB, MySQL, </w:t>
                   </w:r>
+                  <w:proofErr w:type="spellStart"/>
+                  <w:r>
+                    <w:t>etc</w:t>
+                  </w:r>
+                  <w:proofErr w:type="spellEnd"/>
                 </w:p>
                 <w:p>
                   <w:pPr>
@@ -5895,6 +5907,7 @@
   <w:style w:type="character" w:default="1" w:styleId="DefaultParagraphFont">
     <w:name w:val="Default Paragraph Font"/>
     <w:uiPriority w:val="1"/>
+    <w:semiHidden/>
     <w:unhideWhenUsed/>
   </w:style>
   <w:style w:type="table" w:default="1" w:styleId="TableNormal">
@@ -6509,7 +6522,6 @@
     <w:sig w:usb0="A00002EF" w:usb1="4000A44B" w:usb2="00000000" w:usb3="00000000" w:csb0="0000019F" w:csb1="00000000"/>
   </w:font>
   <w:font w:name="Mangal">
-    <w:altName w:val="Nirmala UI"/>
     <w:panose1 w:val="00000400000000000000"/>
     <w:charset w:val="00"/>
     <w:family w:val="roman"/>
@@ -6699,6 +6711,7 @@
     <w:rsid w:val="00182C5E"/>
     <w:rsid w:val="001C7BA9"/>
     <w:rsid w:val="00284D98"/>
+    <w:rsid w:val="00304F5F"/>
     <w:rsid w:val="0031699F"/>
     <w:rsid w:val="0033772B"/>
     <w:rsid w:val="00394B99"/>
@@ -6714,6 +6727,7 @@
     <w:rsid w:val="00A823E0"/>
     <w:rsid w:val="00BD3B6B"/>
     <w:rsid w:val="00C00A8C"/>
+    <w:rsid w:val="00CA1A3B"/>
   </w:rsids>
   <m:mathPr>
     <m:mathFont m:val="Cambria Math"/>

</xml_diff>